<commit_message>
Ajout de Paragraphe 2
</commit_message>
<xml_diff>
--- a/git_test.docx
+++ b/git_test.docx
@@ -109,10 +109,58 @@
     </w:p>
     <w:p>
       <w:pPr>
-        <w:rPr>
-          <w:lang w:val="en-US"/>
-        </w:rPr>
-      </w:pPr>
+        <w:pStyle w:val="Titre1"/>
+        <w:rPr>
+          <w:lang w:val="en-US"/>
+        </w:rPr>
+      </w:pPr>
+      <w:r>
+        <w:rPr>
+          <w:lang w:val="en-US"/>
+        </w:rPr>
+        <w:t>2. Repositories</w:t>
+      </w:r>
+    </w:p>
+    <w:p>
+      <w:pPr>
+        <w:pStyle w:val="NormalWeb"/>
+        <w:rPr>
+          <w:lang w:val="en-US"/>
+        </w:rPr>
+      </w:pPr>
+      <w:r>
+        <w:rPr>
+          <w:lang w:val="en-US"/>
+        </w:rPr>
+        <w:t xml:space="preserve">When working with Git, it's important to be familiar with the term </w:t>
+      </w:r>
+      <w:r>
+        <w:rPr>
+          <w:rStyle w:val="lev"/>
+          <w:lang w:val="en-US"/>
+        </w:rPr>
+        <w:t>repository</w:t>
+      </w:r>
+      <w:r>
+        <w:rPr>
+          <w:lang w:val="en-US"/>
+        </w:rPr>
+        <w:t>. A Git repository is a container for a project that is tracked by Git.</w:t>
+      </w:r>
+    </w:p>
+    <w:p>
+      <w:pPr>
+        <w:pStyle w:val="NormalWeb"/>
+        <w:rPr>
+          <w:lang w:val="en-US"/>
+        </w:rPr>
+      </w:pPr>
+      <w:r>
+        <w:rPr>
+          <w:lang w:val="en-US"/>
+        </w:rPr>
+        <w:t>We can single out two major types of Git repositories:</w:t>
+      </w:r>
     </w:p>
     <w:p>
       <w:pPr>
@@ -122,6 +170,20 @@
       </w:pPr>
       <w:bookmarkStart w:id="0" w:name="_GoBack"/>
       <w:bookmarkEnd w:id="0"/>
+    </w:p>
+    <w:p>
+      <w:pPr>
+        <w:rPr>
+          <w:lang w:val="en-US"/>
+        </w:rPr>
+      </w:pPr>
+    </w:p>
+    <w:p>
+      <w:pPr>
+        <w:rPr>
+          <w:lang w:val="en-US"/>
+        </w:rPr>
+      </w:pPr>
     </w:p>
     <w:p>
       <w:pPr>
@@ -650,6 +712,17 @@
       <w:lang w:eastAsia="fr-FR"/>
     </w:rPr>
   </w:style>
+  <w:style w:type="character" w:styleId="lev">
+    <w:name w:val="Strong"/>
+    <w:basedOn w:val="Policepardfaut"/>
+    <w:uiPriority w:val="22"/>
+    <w:qFormat/>
+    <w:rsid w:val="00881B7F"/>
+    <w:rPr>
+      <w:b/>
+      <w:bCs/>
+    </w:rPr>
+  </w:style>
 </w:styles>
 </file>
 

</xml_diff>